<commit_message>
Updated Product Backlog and created new sprint for this week, updated vision and created a Comprehensive Plan for the project.
</commit_message>
<xml_diff>
--- a/Documentation/Vision.docx
+++ b/Documentation/Vision.docx
@@ -25,6 +25,7 @@
           <w:lang w:val="sv-SE"/>
         </w:rPr>
       </w:pPr>
+      <w:proofErr w:type="gramStart"/>
       <w:r>
         <w:rPr>
           <w:b/>
@@ -44,50 +45,120 @@
           <w:szCs w:val="36"/>
           <w:lang w:val="sv-SE"/>
         </w:rPr>
-        <w:t>Problembeskrivning.</w:t>
-      </w:r>
-    </w:p>
-    <w:p>
-      <w:pPr>
-        <w:rPr>
-          <w:lang w:val="sv-SE"/>
-        </w:rPr>
-      </w:pPr>
-      <w:r>
-        <w:rPr>
-          <w:sz w:val="24"/>
-          <w:szCs w:val="24"/>
-          <w:lang w:val="sv-SE"/>
-        </w:rPr>
-        <w:t xml:space="preserve">Jag kommer att skapa en webbapplikation som presenterar mig som person och som demonstrerar sådant jag gjort inom webbprogrammering på ett roligt och underhållande sätt. Jag kommer att programmera en "one page application" med utgångspunkt ifrån projektet i kursen webbteknik 1. Det unika med applikationen är att den i sin helhet kommer att fungera som en portfolio. </w:t>
-      </w:r>
-      <w:r>
-        <w:rPr>
-          <w:rFonts w:ascii="Calibri" w:eastAsia="Calibri" w:hAnsi="Calibri" w:cs="Calibri"/>
-          <w:sz w:val="24"/>
-          <w:szCs w:val="24"/>
-          <w:lang w:val="sv-SE"/>
-        </w:rPr>
-        <w:t>Webbapplikationen skall vara min cv-plats och en form av "playground" på samma gång.</w:t>
-      </w:r>
-    </w:p>
-    <w:p>
-      <w:pPr>
-        <w:rPr>
-          <w:lang w:val="sv-SE"/>
-        </w:rPr>
-      </w:pPr>
-    </w:p>
-    <w:p>
-      <w:r>
-        <w:rPr>
+        <w:t>Problembeskrivning</w:t>
+      </w:r>
+      <w:proofErr w:type="gramEnd"/>
+      <w:r>
+        <w:rPr>
+          <w:rFonts w:ascii="Calibri" w:eastAsia="Calibri" w:hAnsi="Calibri" w:cs="Calibri"/>
           <w:b/>
           <w:bCs/>
           <w:sz w:val="36"/>
           <w:szCs w:val="36"/>
+          <w:lang w:val="sv-SE"/>
+        </w:rPr>
+        <w:t>.</w:t>
+      </w:r>
+    </w:p>
+    <w:p>
+      <w:pPr>
+        <w:rPr>
+          <w:lang w:val="sv-SE"/>
+        </w:rPr>
+      </w:pPr>
+      <w:r>
+        <w:rPr>
+          <w:sz w:val="24"/>
+          <w:szCs w:val="24"/>
+          <w:lang w:val="sv-SE"/>
+        </w:rPr>
+        <w:t>Jag kommer att skapa en webbapplikation som presenterar mig som person och som demonstrerar sådant jag gjort inom webbprogrammering på ett roligt och underhållande sätt. Jag kommer att programmera en "</w:t>
+      </w:r>
+      <w:proofErr w:type="spellStart"/>
+      <w:r>
+        <w:rPr>
+          <w:sz w:val="24"/>
+          <w:szCs w:val="24"/>
+          <w:lang w:val="sv-SE"/>
+        </w:rPr>
+        <w:t>one</w:t>
+      </w:r>
+      <w:proofErr w:type="spellEnd"/>
+      <w:r>
+        <w:rPr>
+          <w:sz w:val="24"/>
+          <w:szCs w:val="24"/>
+          <w:lang w:val="sv-SE"/>
+        </w:rPr>
+        <w:t xml:space="preserve"> page </w:t>
+      </w:r>
+      <w:proofErr w:type="spellStart"/>
+      <w:r>
+        <w:rPr>
+          <w:sz w:val="24"/>
+          <w:szCs w:val="24"/>
+          <w:lang w:val="sv-SE"/>
+        </w:rPr>
+        <w:t>application</w:t>
+      </w:r>
+      <w:proofErr w:type="spellEnd"/>
+      <w:r>
+        <w:rPr>
+          <w:sz w:val="24"/>
+          <w:szCs w:val="24"/>
+          <w:lang w:val="sv-SE"/>
+        </w:rPr>
+        <w:t xml:space="preserve">" med utgångspunkt ifrån projektet i kursen webbteknik 1. Det unika med applikationen är att den i sin helhet kommer att fungera som en portfolio. </w:t>
+      </w:r>
+      <w:r>
+        <w:rPr>
+          <w:rFonts w:ascii="Calibri" w:eastAsia="Calibri" w:hAnsi="Calibri" w:cs="Calibri"/>
+          <w:sz w:val="24"/>
+          <w:szCs w:val="24"/>
+          <w:lang w:val="sv-SE"/>
+        </w:rPr>
+        <w:t>Webbapplikationen skall vara min cv-plats och en form av "</w:t>
+      </w:r>
+      <w:proofErr w:type="spellStart"/>
+      <w:r>
+        <w:rPr>
+          <w:rFonts w:ascii="Calibri" w:eastAsia="Calibri" w:hAnsi="Calibri" w:cs="Calibri"/>
+          <w:sz w:val="24"/>
+          <w:szCs w:val="24"/>
+          <w:lang w:val="sv-SE"/>
+        </w:rPr>
+        <w:t>playground</w:t>
+      </w:r>
+      <w:proofErr w:type="spellEnd"/>
+      <w:r>
+        <w:rPr>
+          <w:rFonts w:ascii="Calibri" w:eastAsia="Calibri" w:hAnsi="Calibri" w:cs="Calibri"/>
+          <w:sz w:val="24"/>
+          <w:szCs w:val="24"/>
+          <w:lang w:val="sv-SE"/>
+        </w:rPr>
+        <w:t>" på samma gång.</w:t>
+      </w:r>
+    </w:p>
+    <w:p>
+      <w:pPr>
+        <w:rPr>
+          <w:lang w:val="sv-SE"/>
+        </w:rPr>
+      </w:pPr>
+    </w:p>
+    <w:p>
+      <w:proofErr w:type="spellStart"/>
+      <w:r>
+        <w:rPr>
+          <w:b/>
+          <w:bCs/>
+          <w:sz w:val="36"/>
+          <w:szCs w:val="36"/>
         </w:rPr>
         <w:t>Användargrupper</w:t>
       </w:r>
+      <w:proofErr w:type="spellEnd"/>
     </w:p>
     <w:p>
       <w:pPr>
@@ -97,12 +168,69 @@
           <w:numId w:val="1"/>
         </w:numPr>
       </w:pPr>
-      <w:r>
-        <w:rPr>
-          <w:sz w:val="24"/>
-          <w:szCs w:val="24"/>
-        </w:rPr>
-        <w:t>Företag som anställer webbutvecklare.</w:t>
+      <w:proofErr w:type="spellStart"/>
+      <w:r>
+        <w:rPr>
+          <w:sz w:val="24"/>
+          <w:szCs w:val="24"/>
+        </w:rPr>
+        <w:t>Företag</w:t>
+      </w:r>
+      <w:proofErr w:type="spellEnd"/>
+      <w:r>
+        <w:rPr>
+          <w:sz w:val="24"/>
+          <w:szCs w:val="24"/>
+        </w:rPr>
+        <w:t xml:space="preserve"> </w:t>
+      </w:r>
+      <w:proofErr w:type="spellStart"/>
+      <w:r>
+        <w:rPr>
+          <w:sz w:val="24"/>
+          <w:szCs w:val="24"/>
+        </w:rPr>
+        <w:t>som</w:t>
+      </w:r>
+      <w:proofErr w:type="spellEnd"/>
+      <w:r>
+        <w:rPr>
+          <w:sz w:val="24"/>
+          <w:szCs w:val="24"/>
+        </w:rPr>
+        <w:t xml:space="preserve"> </w:t>
+      </w:r>
+      <w:proofErr w:type="spellStart"/>
+      <w:r>
+        <w:rPr>
+          <w:sz w:val="24"/>
+          <w:szCs w:val="24"/>
+        </w:rPr>
+        <w:t>anställer</w:t>
+      </w:r>
+      <w:proofErr w:type="spellEnd"/>
+      <w:r>
+        <w:rPr>
+          <w:sz w:val="24"/>
+          <w:szCs w:val="24"/>
+        </w:rPr>
+        <w:t xml:space="preserve"> </w:t>
+      </w:r>
+      <w:proofErr w:type="spellStart"/>
+      <w:r>
+        <w:rPr>
+          <w:sz w:val="24"/>
+          <w:szCs w:val="24"/>
+        </w:rPr>
+        <w:t>webbutvecklare</w:t>
+      </w:r>
+      <w:proofErr w:type="spellEnd"/>
+      <w:r>
+        <w:rPr>
+          <w:sz w:val="24"/>
+          <w:szCs w:val="24"/>
+        </w:rPr>
+        <w:t>.</w:t>
       </w:r>
     </w:p>
     <w:p>
@@ -133,6 +261,7 @@
       </w:pPr>
     </w:p>
     <w:p>
+      <w:proofErr w:type="spellStart"/>
       <w:r>
         <w:rPr>
           <w:rFonts w:ascii="Calibri" w:eastAsia="Calibri" w:hAnsi="Calibri" w:cs="Calibri"/>
@@ -143,6 +272,7 @@
         </w:rPr>
         <w:t>Intressenter</w:t>
       </w:r>
+      <w:proofErr w:type="spellEnd"/>
     </w:p>
     <w:p>
       <w:pPr>
@@ -174,6 +304,7 @@
       </w:pPr>
     </w:p>
     <w:p>
+      <w:proofErr w:type="spellStart"/>
       <w:r>
         <w:rPr>
           <w:rFonts w:ascii="Calibri" w:eastAsia="Calibri" w:hAnsi="Calibri" w:cs="Calibri"/>
@@ -184,6 +315,7 @@
         </w:rPr>
         <w:t>Marknad</w:t>
       </w:r>
+      <w:proofErr w:type="spellEnd"/>
     </w:p>
     <w:p>
       <w:r>
@@ -215,7 +347,47 @@
           <w:szCs w:val="24"/>
           <w:lang w:val="sv-SE"/>
         </w:rPr>
-        <w:t xml:space="preserve">En webb och design byrå som specialicerat sig på HTML 5 och javascript. </w:t>
+        <w:t xml:space="preserve">En webb och design byrå som </w:t>
+      </w:r>
+      <w:proofErr w:type="spellStart"/>
+      <w:r>
+        <w:rPr>
+          <w:rFonts w:ascii="Calibri" w:eastAsia="Calibri" w:hAnsi="Calibri" w:cs="Calibri"/>
+          <w:sz w:val="24"/>
+          <w:szCs w:val="24"/>
+          <w:lang w:val="sv-SE"/>
+        </w:rPr>
+        <w:t>specialicerat</w:t>
+      </w:r>
+      <w:proofErr w:type="spellEnd"/>
+      <w:r>
+        <w:rPr>
+          <w:rFonts w:ascii="Calibri" w:eastAsia="Calibri" w:hAnsi="Calibri" w:cs="Calibri"/>
+          <w:sz w:val="24"/>
+          <w:szCs w:val="24"/>
+          <w:lang w:val="sv-SE"/>
+        </w:rPr>
+        <w:t xml:space="preserve"> sig på HTML 5 och </w:t>
+      </w:r>
+      <w:proofErr w:type="spellStart"/>
+      <w:r>
+        <w:rPr>
+          <w:rFonts w:ascii="Calibri" w:eastAsia="Calibri" w:hAnsi="Calibri" w:cs="Calibri"/>
+          <w:sz w:val="24"/>
+          <w:szCs w:val="24"/>
+          <w:lang w:val="sv-SE"/>
+        </w:rPr>
+        <w:t>javascript</w:t>
+      </w:r>
+      <w:proofErr w:type="spellEnd"/>
+      <w:r>
+        <w:rPr>
+          <w:rFonts w:ascii="Calibri" w:eastAsia="Calibri" w:hAnsi="Calibri" w:cs="Calibri"/>
+          <w:sz w:val="24"/>
+          <w:szCs w:val="24"/>
+          <w:lang w:val="sv-SE"/>
+        </w:rPr>
+        <w:t xml:space="preserve">. </w:t>
       </w:r>
     </w:p>
     <w:p>
@@ -275,15 +447,161 @@
           <w:szCs w:val="24"/>
           <w:lang w:val="sv-SE"/>
         </w:rPr>
-        <w:t xml:space="preserve">De har flashiga css effekter i syftet att lämna ett visuellt intryck. </w:t>
-      </w:r>
-      <w:r>
-        <w:rPr>
-          <w:rFonts w:ascii="Calibri" w:eastAsia="Calibri" w:hAnsi="Calibri" w:cs="Calibri"/>
-          <w:sz w:val="24"/>
-          <w:szCs w:val="24"/>
-        </w:rPr>
-        <w:t xml:space="preserve">De lyckas utan att det blir för mycket. </w:t>
+        <w:t xml:space="preserve">De har flashiga </w:t>
+      </w:r>
+      <w:proofErr w:type="spellStart"/>
+      <w:r>
+        <w:rPr>
+          <w:rFonts w:ascii="Calibri" w:eastAsia="Calibri" w:hAnsi="Calibri" w:cs="Calibri"/>
+          <w:sz w:val="24"/>
+          <w:szCs w:val="24"/>
+          <w:lang w:val="sv-SE"/>
+        </w:rPr>
+        <w:t>css</w:t>
+      </w:r>
+      <w:proofErr w:type="spellEnd"/>
+      <w:r>
+        <w:rPr>
+          <w:rFonts w:ascii="Calibri" w:eastAsia="Calibri" w:hAnsi="Calibri" w:cs="Calibri"/>
+          <w:sz w:val="24"/>
+          <w:szCs w:val="24"/>
+          <w:lang w:val="sv-SE"/>
+        </w:rPr>
+        <w:t xml:space="preserve"> effekter i syftet att lämna ett visuellt intryck. </w:t>
+      </w:r>
+      <w:r>
+        <w:rPr>
+          <w:rFonts w:ascii="Calibri" w:eastAsia="Calibri" w:hAnsi="Calibri" w:cs="Calibri"/>
+          <w:sz w:val="24"/>
+          <w:szCs w:val="24"/>
+        </w:rPr>
+        <w:t xml:space="preserve">De </w:t>
+      </w:r>
+      <w:proofErr w:type="spellStart"/>
+      <w:r>
+        <w:rPr>
+          <w:rFonts w:ascii="Calibri" w:eastAsia="Calibri" w:hAnsi="Calibri" w:cs="Calibri"/>
+          <w:sz w:val="24"/>
+          <w:szCs w:val="24"/>
+        </w:rPr>
+        <w:t>lyckas</w:t>
+      </w:r>
+      <w:proofErr w:type="spellEnd"/>
+      <w:r>
+        <w:rPr>
+          <w:rFonts w:ascii="Calibri" w:eastAsia="Calibri" w:hAnsi="Calibri" w:cs="Calibri"/>
+          <w:sz w:val="24"/>
+          <w:szCs w:val="24"/>
+        </w:rPr>
+        <w:t xml:space="preserve"> </w:t>
+      </w:r>
+      <w:proofErr w:type="spellStart"/>
+      <w:r>
+        <w:rPr>
+          <w:rFonts w:ascii="Calibri" w:eastAsia="Calibri" w:hAnsi="Calibri" w:cs="Calibri"/>
+          <w:sz w:val="24"/>
+          <w:szCs w:val="24"/>
+        </w:rPr>
+        <w:t>utan</w:t>
+      </w:r>
+      <w:proofErr w:type="spellEnd"/>
+      <w:r>
+        <w:rPr>
+          <w:rFonts w:ascii="Calibri" w:eastAsia="Calibri" w:hAnsi="Calibri" w:cs="Calibri"/>
+          <w:sz w:val="24"/>
+          <w:szCs w:val="24"/>
+        </w:rPr>
+        <w:t xml:space="preserve"> </w:t>
+      </w:r>
+      <w:proofErr w:type="spellStart"/>
+      <w:r>
+        <w:rPr>
+          <w:rFonts w:ascii="Calibri" w:eastAsia="Calibri" w:hAnsi="Calibri" w:cs="Calibri"/>
+          <w:sz w:val="24"/>
+          <w:szCs w:val="24"/>
+        </w:rPr>
+        <w:t>att</w:t>
+      </w:r>
+      <w:proofErr w:type="spellEnd"/>
+      <w:r>
+        <w:rPr>
+          <w:rFonts w:ascii="Calibri" w:eastAsia="Calibri" w:hAnsi="Calibri" w:cs="Calibri"/>
+          <w:sz w:val="24"/>
+          <w:szCs w:val="24"/>
+        </w:rPr>
+        <w:t xml:space="preserve"> </w:t>
+      </w:r>
+      <w:proofErr w:type="spellStart"/>
+      <w:r>
+        <w:rPr>
+          <w:rFonts w:ascii="Calibri" w:eastAsia="Calibri" w:hAnsi="Calibri" w:cs="Calibri"/>
+          <w:sz w:val="24"/>
+          <w:szCs w:val="24"/>
+        </w:rPr>
+        <w:t>det</w:t>
+      </w:r>
+      <w:proofErr w:type="spellEnd"/>
+      <w:r>
+        <w:rPr>
+          <w:rFonts w:ascii="Calibri" w:eastAsia="Calibri" w:hAnsi="Calibri" w:cs="Calibri"/>
+          <w:sz w:val="24"/>
+          <w:szCs w:val="24"/>
+        </w:rPr>
+        <w:t xml:space="preserve"> </w:t>
+      </w:r>
+      <w:proofErr w:type="spellStart"/>
+      <w:r>
+        <w:rPr>
+          <w:rFonts w:ascii="Calibri" w:eastAsia="Calibri" w:hAnsi="Calibri" w:cs="Calibri"/>
+          <w:sz w:val="24"/>
+          <w:szCs w:val="24"/>
+        </w:rPr>
+        <w:t>blir</w:t>
+      </w:r>
+      <w:proofErr w:type="spellEnd"/>
+      <w:r>
+        <w:rPr>
+          <w:rFonts w:ascii="Calibri" w:eastAsia="Calibri" w:hAnsi="Calibri" w:cs="Calibri"/>
+          <w:sz w:val="24"/>
+          <w:szCs w:val="24"/>
+        </w:rPr>
+        <w:t xml:space="preserve"> </w:t>
+      </w:r>
+      <w:proofErr w:type="spellStart"/>
+      <w:r>
+        <w:rPr>
+          <w:rFonts w:ascii="Calibri" w:eastAsia="Calibri" w:hAnsi="Calibri" w:cs="Calibri"/>
+          <w:sz w:val="24"/>
+          <w:szCs w:val="24"/>
+        </w:rPr>
+        <w:t>för</w:t>
+      </w:r>
+      <w:proofErr w:type="spellEnd"/>
+      <w:r>
+        <w:rPr>
+          <w:rFonts w:ascii="Calibri" w:eastAsia="Calibri" w:hAnsi="Calibri" w:cs="Calibri"/>
+          <w:sz w:val="24"/>
+          <w:szCs w:val="24"/>
+        </w:rPr>
+        <w:t xml:space="preserve"> </w:t>
+      </w:r>
+      <w:proofErr w:type="spellStart"/>
+      <w:r>
+        <w:rPr>
+          <w:rFonts w:ascii="Calibri" w:eastAsia="Calibri" w:hAnsi="Calibri" w:cs="Calibri"/>
+          <w:sz w:val="24"/>
+          <w:szCs w:val="24"/>
+        </w:rPr>
+        <w:t>mycket</w:t>
+      </w:r>
+      <w:proofErr w:type="spellEnd"/>
+      <w:r>
+        <w:rPr>
+          <w:rFonts w:ascii="Calibri" w:eastAsia="Calibri" w:hAnsi="Calibri" w:cs="Calibri"/>
+          <w:sz w:val="24"/>
+          <w:szCs w:val="24"/>
+        </w:rPr>
+        <w:t xml:space="preserve">. </w:t>
       </w:r>
     </w:p>
     <w:p/>
@@ -316,13 +634,41 @@
           <w:numId w:val="1"/>
         </w:numPr>
       </w:pPr>
-      <w:r>
-        <w:rPr>
-          <w:rFonts w:ascii="Calibri" w:eastAsia="Calibri" w:hAnsi="Calibri" w:cs="Calibri"/>
-          <w:sz w:val="24"/>
-          <w:szCs w:val="24"/>
-        </w:rPr>
-        <w:t>Ej responsiv design/layout.</w:t>
+      <w:proofErr w:type="spellStart"/>
+      <w:r>
+        <w:rPr>
+          <w:rFonts w:ascii="Calibri" w:eastAsia="Calibri" w:hAnsi="Calibri" w:cs="Calibri"/>
+          <w:sz w:val="24"/>
+          <w:szCs w:val="24"/>
+        </w:rPr>
+        <w:t>Ej</w:t>
+      </w:r>
+      <w:proofErr w:type="spellEnd"/>
+      <w:r>
+        <w:rPr>
+          <w:rFonts w:ascii="Calibri" w:eastAsia="Calibri" w:hAnsi="Calibri" w:cs="Calibri"/>
+          <w:sz w:val="24"/>
+          <w:szCs w:val="24"/>
+        </w:rPr>
+        <w:t xml:space="preserve"> </w:t>
+      </w:r>
+      <w:proofErr w:type="spellStart"/>
+      <w:r>
+        <w:rPr>
+          <w:rFonts w:ascii="Calibri" w:eastAsia="Calibri" w:hAnsi="Calibri" w:cs="Calibri"/>
+          <w:sz w:val="24"/>
+          <w:szCs w:val="24"/>
+        </w:rPr>
+        <w:t>responsiv</w:t>
+      </w:r>
+      <w:proofErr w:type="spellEnd"/>
+      <w:r>
+        <w:rPr>
+          <w:rFonts w:ascii="Calibri" w:eastAsia="Calibri" w:hAnsi="Calibri" w:cs="Calibri"/>
+          <w:sz w:val="24"/>
+          <w:szCs w:val="24"/>
+        </w:rPr>
+        <w:t xml:space="preserve"> design/layout.</w:t>
       </w:r>
     </w:p>
     <w:p/>
@@ -359,7 +705,27 @@
           <w:szCs w:val="24"/>
           <w:lang w:val="sv-SE"/>
         </w:rPr>
-        <w:t>Ett företag som kallar sig "digital agency" och levererar tjänster allt ifrån interaktiv design till marknadsföring, varumärkesidentitet samt webb och -applikationsutveckling.</w:t>
+        <w:t xml:space="preserve">Ett företag som kallar sig "digital </w:t>
+      </w:r>
+      <w:proofErr w:type="spellStart"/>
+      <w:r>
+        <w:rPr>
+          <w:rFonts w:ascii="Calibri" w:eastAsia="Calibri" w:hAnsi="Calibri" w:cs="Calibri"/>
+          <w:sz w:val="24"/>
+          <w:szCs w:val="24"/>
+          <w:lang w:val="sv-SE"/>
+        </w:rPr>
+        <w:t>agency</w:t>
+      </w:r>
+      <w:proofErr w:type="spellEnd"/>
+      <w:r>
+        <w:rPr>
+          <w:rFonts w:ascii="Calibri" w:eastAsia="Calibri" w:hAnsi="Calibri" w:cs="Calibri"/>
+          <w:sz w:val="24"/>
+          <w:szCs w:val="24"/>
+          <w:lang w:val="sv-SE"/>
+        </w:rPr>
+        <w:t>" och levererar tjänster allt ifrån interaktiv design till marknadsföring, varumärkesidentitet samt webb och -applikationsutveckling.</w:t>
       </w:r>
     </w:p>
     <w:p>
@@ -380,7 +746,27 @@
           <w:szCs w:val="24"/>
           <w:lang w:val="sv-SE"/>
         </w:rPr>
-        <w:t>En intressant kombination av animationer byggda med javascript och CSS3.</w:t>
+        <w:t xml:space="preserve">En intressant kombination av animationer byggda med </w:t>
+      </w:r>
+      <w:proofErr w:type="spellStart"/>
+      <w:r>
+        <w:rPr>
+          <w:rFonts w:ascii="Calibri" w:eastAsia="Calibri" w:hAnsi="Calibri" w:cs="Calibri"/>
+          <w:sz w:val="24"/>
+          <w:szCs w:val="24"/>
+          <w:lang w:val="sv-SE"/>
+        </w:rPr>
+        <w:t>javascript</w:t>
+      </w:r>
+      <w:proofErr w:type="spellEnd"/>
+      <w:r>
+        <w:rPr>
+          <w:rFonts w:ascii="Calibri" w:eastAsia="Calibri" w:hAnsi="Calibri" w:cs="Calibri"/>
+          <w:sz w:val="24"/>
+          <w:szCs w:val="24"/>
+          <w:lang w:val="sv-SE"/>
+        </w:rPr>
+        <w:t xml:space="preserve"> och CSS3.</w:t>
       </w:r>
     </w:p>
     <w:p>
@@ -422,7 +808,27 @@
           <w:szCs w:val="24"/>
           <w:lang w:val="sv-SE"/>
         </w:rPr>
-        <w:t>Trots att man inriktar sig på design och mobila strategier är siten inte responsiv. Deras målgrupp borde ha personer som besöker siten från mobila enheter.</w:t>
+        <w:t xml:space="preserve">Trots att man inriktar sig på design och mobila strategier är siten inte </w:t>
+      </w:r>
+      <w:proofErr w:type="spellStart"/>
+      <w:r>
+        <w:rPr>
+          <w:rFonts w:ascii="Calibri" w:eastAsia="Calibri" w:hAnsi="Calibri" w:cs="Calibri"/>
+          <w:sz w:val="24"/>
+          <w:szCs w:val="24"/>
+          <w:lang w:val="sv-SE"/>
+        </w:rPr>
+        <w:t>responsiv</w:t>
+      </w:r>
+      <w:proofErr w:type="spellEnd"/>
+      <w:r>
+        <w:rPr>
+          <w:rFonts w:ascii="Calibri" w:eastAsia="Calibri" w:hAnsi="Calibri" w:cs="Calibri"/>
+          <w:sz w:val="24"/>
+          <w:szCs w:val="24"/>
+          <w:lang w:val="sv-SE"/>
+        </w:rPr>
+        <w:t>. Deras målgrupp borde ha personer som besöker siten från mobila enheter.</w:t>
       </w:r>
     </w:p>
     <w:p>
@@ -476,14 +882,25 @@
         </w:rPr>
         <w:t xml:space="preserve"> </w:t>
       </w:r>
-      <w:r>
-        <w:rPr>
-          <w:rFonts w:ascii="Calibri" w:eastAsia="Calibri" w:hAnsi="Calibri" w:cs="Calibri"/>
-          <w:sz w:val="24"/>
-          <w:szCs w:val="24"/>
-          <w:lang w:val="sv-SE"/>
-        </w:rPr>
-        <w:t>ground" på samma gång.</w:t>
+      <w:proofErr w:type="spellStart"/>
+      <w:r>
+        <w:rPr>
+          <w:rFonts w:ascii="Calibri" w:eastAsia="Calibri" w:hAnsi="Calibri" w:cs="Calibri"/>
+          <w:sz w:val="24"/>
+          <w:szCs w:val="24"/>
+          <w:lang w:val="sv-SE"/>
+        </w:rPr>
+        <w:t>ground</w:t>
+      </w:r>
+      <w:proofErr w:type="spellEnd"/>
+      <w:r>
+        <w:rPr>
+          <w:rFonts w:ascii="Calibri" w:eastAsia="Calibri" w:hAnsi="Calibri" w:cs="Calibri"/>
+          <w:sz w:val="24"/>
+          <w:szCs w:val="24"/>
+          <w:lang w:val="sv-SE"/>
+        </w:rPr>
+        <w:t>" på samma gång.</w:t>
       </w:r>
       <w:r>
         <w:rPr>
@@ -570,11 +987,19 @@
         </w:rPr>
         <w:t xml:space="preserve"> </w:t>
       </w:r>
-      <w:r>
-        <w:rPr>
-          <w:lang w:val="sv-SE"/>
-        </w:rPr>
-        <w:t xml:space="preserve">ground" som lockar till att </w:t>
+      <w:proofErr w:type="spellStart"/>
+      <w:r>
+        <w:rPr>
+          <w:lang w:val="sv-SE"/>
+        </w:rPr>
+        <w:t>ground</w:t>
+      </w:r>
+      <w:proofErr w:type="spellEnd"/>
+      <w:r>
+        <w:rPr>
+          <w:lang w:val="sv-SE"/>
+        </w:rPr>
+        <w:t xml:space="preserve">" som lockar till att </w:t>
       </w:r>
       <w:r>
         <w:rPr>
@@ -604,8 +1029,16 @@
         <w:rPr>
           <w:lang w:val="sv-SE"/>
         </w:rPr>
-        <w:t>el eller chat</w:t>
-      </w:r>
+        <w:t xml:space="preserve">el eller </w:t>
+      </w:r>
+      <w:proofErr w:type="spellStart"/>
+      <w:r>
+        <w:rPr>
+          <w:lang w:val="sv-SE"/>
+        </w:rPr>
+        <w:t>chat</w:t>
+      </w:r>
+      <w:proofErr w:type="spellEnd"/>
       <w:r>
         <w:rPr>
           <w:lang w:val="sv-SE"/>
@@ -687,11 +1120,131 @@
     </w:p>
     <w:p>
       <w:pPr>
+        <w:rPr>
+          <w:bCs/>
+          <w:lang w:val="sv-SE"/>
+        </w:rPr>
+      </w:pPr>
+      <w:r>
+        <w:rPr>
+          <w:b/>
+          <w:bCs/>
+          <w:lang w:val="sv-SE"/>
+        </w:rPr>
+        <w:t xml:space="preserve">BK 2. </w:t>
+      </w:r>
+      <w:r>
+        <w:rPr>
+          <w:bCs/>
+          <w:lang w:val="sv-SE"/>
+        </w:rPr>
+        <w:t>Applikationen skall bestå av en särskil</w:t>
+      </w:r>
+      <w:r>
+        <w:rPr>
+          <w:bCs/>
+          <w:lang w:val="sv-SE"/>
+        </w:rPr>
+        <w:t xml:space="preserve">d Portfolio-meny där varje menyval är mycket tydligt utformad med en </w:t>
+      </w:r>
+      <w:r>
+        <w:rPr>
+          <w:bCs/>
+          <w:lang w:val="sv-SE"/>
+        </w:rPr>
+        <w:t xml:space="preserve">tumnagelbild </w:t>
+      </w:r>
+      <w:r>
+        <w:rPr>
+          <w:bCs/>
+          <w:lang w:val="sv-SE"/>
+        </w:rPr>
+        <w:t>och en undertext.</w:t>
+      </w:r>
+    </w:p>
+    <w:p>
+      <w:pPr>
         <w:ind w:left="720"/>
         <w:rPr>
           <w:lang w:val="sv-SE"/>
         </w:rPr>
       </w:pPr>
+      <w:r>
+        <w:rPr>
+          <w:b/>
+          <w:lang w:val="sv-SE"/>
+        </w:rPr>
+        <w:t>BK 2.1</w:t>
+      </w:r>
+      <w:r>
+        <w:rPr>
+          <w:b/>
+          <w:lang w:val="sv-SE"/>
+        </w:rPr>
+        <w:t xml:space="preserve"> </w:t>
+      </w:r>
+      <w:r>
+        <w:rPr>
+          <w:lang w:val="sv-SE"/>
+        </w:rPr>
+        <w:t xml:space="preserve">När man klickar på ett menyval i portfoliomenyn skall det öppnas ett fönster innehållande </w:t>
+      </w:r>
+      <w:r>
+        <w:rPr>
+          <w:lang w:val="sv-SE"/>
+        </w:rPr>
+        <w:t>en/ett- applikation/spel.</w:t>
+      </w:r>
+    </w:p>
+    <w:p>
+      <w:pPr>
+        <w:ind w:left="720"/>
+        <w:rPr>
+          <w:lang w:val="sv-SE"/>
+        </w:rPr>
+      </w:pPr>
+    </w:p>
+    <w:p>
+      <w:pPr>
+        <w:rPr>
+          <w:lang w:val="sv-SE"/>
+        </w:rPr>
+      </w:pPr>
+      <w:r>
+        <w:rPr>
+          <w:b/>
+          <w:lang w:val="sv-SE"/>
+        </w:rPr>
+        <w:t>BK 3.</w:t>
+      </w:r>
+      <w:r>
+        <w:rPr>
+          <w:b/>
+          <w:lang w:val="sv-SE"/>
+        </w:rPr>
+        <w:t xml:space="preserve"> </w:t>
+      </w:r>
+      <w:r>
+        <w:rPr>
+          <w:lang w:val="sv-SE"/>
+        </w:rPr>
+        <w:t xml:space="preserve">Viss funktionalitet i applikationen öppnas med en </w:t>
+      </w:r>
+      <w:r>
+        <w:rPr>
+          <w:b/>
+          <w:lang w:val="sv-SE"/>
+        </w:rPr>
+        <w:t>fönsterhanterare</w:t>
+      </w:r>
+      <w:r>
+        <w:rPr>
+          <w:lang w:val="sv-SE"/>
+        </w:rPr>
+        <w:t xml:space="preserve"> likt ett operativsystem.</w:t>
+      </w:r>
+      <w:bookmarkStart w:id="0" w:name="_GoBack"/>
+      <w:bookmarkEnd w:id="0"/>
     </w:p>
     <w:p>
       <w:pPr>
@@ -719,18 +1272,133 @@
     <w:p>
       <w:pPr>
         <w:rPr>
-          <w:sz w:val="24"/>
-          <w:szCs w:val="24"/>
-          <w:lang w:val="sv-SE"/>
-        </w:rPr>
-      </w:pPr>
-      <w:r>
-        <w:rPr>
-          <w:sz w:val="24"/>
-          <w:szCs w:val="24"/>
-          <w:lang w:val="sv-SE"/>
-        </w:rPr>
-        <w:t>Jag har under en längre period intresserat mig för programmering med javascript. Jag tycker att jag haft en helt ok utvecklingskurva. Senaste åren har jag läst ett antal javascriptböcker och följt en del javascriptprofiler som Nicholas Zakas, Addy Osmany och Rebecca Murphey. Det är personer som</w:t>
+          <w:rFonts w:ascii="Calibri" w:eastAsia="Calibri" w:hAnsi="Calibri" w:cs="Calibri"/>
+          <w:b/>
+          <w:bCs/>
+          <w:sz w:val="24"/>
+          <w:szCs w:val="24"/>
+          <w:u w:val="single"/>
+          <w:lang w:val="sv-SE"/>
+        </w:rPr>
+      </w:pPr>
+      <w:r>
+        <w:rPr>
+          <w:rFonts w:ascii="Calibri" w:eastAsia="Calibri" w:hAnsi="Calibri" w:cs="Calibri"/>
+          <w:b/>
+          <w:bCs/>
+          <w:sz w:val="24"/>
+          <w:szCs w:val="24"/>
+          <w:u w:val="single"/>
+          <w:lang w:val="sv-SE"/>
+        </w:rPr>
+        <w:t>Klientsidan</w:t>
+      </w:r>
+    </w:p>
+    <w:p>
+      <w:pPr>
+        <w:rPr>
+          <w:sz w:val="24"/>
+          <w:szCs w:val="24"/>
+          <w:lang w:val="sv-SE"/>
+        </w:rPr>
+      </w:pPr>
+      <w:r>
+        <w:rPr>
+          <w:sz w:val="24"/>
+          <w:szCs w:val="24"/>
+          <w:lang w:val="sv-SE"/>
+        </w:rPr>
+        <w:t xml:space="preserve">Jag har under en längre period intresserat mig för programmering med </w:t>
+      </w:r>
+      <w:proofErr w:type="spellStart"/>
+      <w:r>
+        <w:rPr>
+          <w:sz w:val="24"/>
+          <w:szCs w:val="24"/>
+          <w:lang w:val="sv-SE"/>
+        </w:rPr>
+        <w:t>javascript</w:t>
+      </w:r>
+      <w:proofErr w:type="spellEnd"/>
+      <w:r>
+        <w:rPr>
+          <w:sz w:val="24"/>
+          <w:szCs w:val="24"/>
+          <w:lang w:val="sv-SE"/>
+        </w:rPr>
+        <w:t xml:space="preserve">. Jag tycker att jag haft en helt ok utvecklingskurva. Senaste åren har jag läst ett antal javascriptböcker och följt en del javascriptprofiler som Nicholas </w:t>
+      </w:r>
+      <w:proofErr w:type="spellStart"/>
+      <w:r>
+        <w:rPr>
+          <w:sz w:val="24"/>
+          <w:szCs w:val="24"/>
+          <w:lang w:val="sv-SE"/>
+        </w:rPr>
+        <w:t>Zakas</w:t>
+      </w:r>
+      <w:proofErr w:type="spellEnd"/>
+      <w:r>
+        <w:rPr>
+          <w:sz w:val="24"/>
+          <w:szCs w:val="24"/>
+          <w:lang w:val="sv-SE"/>
+        </w:rPr>
+        <w:t xml:space="preserve">, </w:t>
+      </w:r>
+      <w:proofErr w:type="spellStart"/>
+      <w:r>
+        <w:rPr>
+          <w:sz w:val="24"/>
+          <w:szCs w:val="24"/>
+          <w:lang w:val="sv-SE"/>
+        </w:rPr>
+        <w:t>Addy</w:t>
+      </w:r>
+      <w:proofErr w:type="spellEnd"/>
+      <w:r>
+        <w:rPr>
+          <w:sz w:val="24"/>
+          <w:szCs w:val="24"/>
+          <w:lang w:val="sv-SE"/>
+        </w:rPr>
+        <w:t xml:space="preserve"> </w:t>
+      </w:r>
+      <w:proofErr w:type="spellStart"/>
+      <w:r>
+        <w:rPr>
+          <w:sz w:val="24"/>
+          <w:szCs w:val="24"/>
+          <w:lang w:val="sv-SE"/>
+        </w:rPr>
+        <w:t>Osmany</w:t>
+      </w:r>
+      <w:proofErr w:type="spellEnd"/>
+      <w:r>
+        <w:rPr>
+          <w:sz w:val="24"/>
+          <w:szCs w:val="24"/>
+          <w:lang w:val="sv-SE"/>
+        </w:rPr>
+        <w:t xml:space="preserve"> och Rebecca </w:t>
+      </w:r>
+      <w:proofErr w:type="spellStart"/>
+      <w:r>
+        <w:rPr>
+          <w:sz w:val="24"/>
+          <w:szCs w:val="24"/>
+          <w:lang w:val="sv-SE"/>
+        </w:rPr>
+        <w:t>Murphey</w:t>
+      </w:r>
+      <w:proofErr w:type="spellEnd"/>
+      <w:r>
+        <w:rPr>
+          <w:sz w:val="24"/>
+          <w:szCs w:val="24"/>
+          <w:lang w:val="sv-SE"/>
+        </w:rPr>
+        <w:t>. Det är personer som</w:t>
       </w:r>
       <w:r>
         <w:rPr>
@@ -792,6 +1460,7 @@
           <w:szCs w:val="24"/>
           <w:lang w:val="sv-SE"/>
         </w:rPr>
+        <w:lastRenderedPageBreak/>
         <w:t>Skriva testvänlig och strukturerad kod</w:t>
       </w:r>
       <w:r>
@@ -933,6 +1602,7 @@
         </w:rPr>
         <w:t xml:space="preserve">, </w:t>
       </w:r>
+      <w:proofErr w:type="spellStart"/>
       <w:r>
         <w:rPr>
           <w:i/>
@@ -943,6 +1613,7 @@
         </w:rPr>
         <w:t>Requirejs</w:t>
       </w:r>
+      <w:proofErr w:type="spellEnd"/>
       <w:r>
         <w:rPr>
           <w:sz w:val="24"/>
@@ -951,6 +1622,7 @@
         </w:rPr>
         <w:t xml:space="preserve">, </w:t>
       </w:r>
+      <w:proofErr w:type="spellStart"/>
       <w:r>
         <w:rPr>
           <w:i/>
@@ -961,6 +1633,7 @@
         </w:rPr>
         <w:t>jQuery</w:t>
       </w:r>
+      <w:proofErr w:type="spellEnd"/>
       <w:r>
         <w:rPr>
           <w:sz w:val="24"/>
@@ -979,6 +1652,7 @@
         </w:rPr>
         <w:t xml:space="preserve"> </w:t>
       </w:r>
+      <w:proofErr w:type="spellStart"/>
       <w:r>
         <w:rPr>
           <w:b/>
@@ -990,6 +1664,7 @@
         </w:rPr>
         <w:t>Backbonejs</w:t>
       </w:r>
+      <w:proofErr w:type="spellEnd"/>
       <w:r>
         <w:rPr>
           <w:sz w:val="24"/>
@@ -1006,8 +1681,9 @@
           <w:szCs w:val="24"/>
           <w:lang w:val="sv-SE"/>
         </w:rPr>
-        <w:t xml:space="preserve"> Underscorejs</w:t>
-      </w:r>
+        <w:t xml:space="preserve"> </w:t>
+      </w:r>
+      <w:proofErr w:type="spellStart"/>
       <w:r>
         <w:rPr>
           <w:i/>
@@ -1016,6 +1692,17 @@
           <w:szCs w:val="24"/>
           <w:lang w:val="sv-SE"/>
         </w:rPr>
+        <w:t>Underscorejs</w:t>
+      </w:r>
+      <w:proofErr w:type="spellEnd"/>
+      <w:r>
+        <w:rPr>
+          <w:i/>
+          <w:iCs/>
+          <w:sz w:val="24"/>
+          <w:szCs w:val="24"/>
+          <w:lang w:val="sv-SE"/>
+        </w:rPr>
         <w:t>.</w:t>
       </w:r>
     </w:p>
@@ -1036,7 +1723,6 @@
           <w:szCs w:val="24"/>
           <w:lang w:val="sv-SE"/>
         </w:rPr>
-        <w:lastRenderedPageBreak/>
         <w:t xml:space="preserve">I detta projekt kommer jag att prioritera kodkvalitet, testbarhet och tester framför utbud av funktionalitet i applikationen. </w:t>
       </w:r>
       <w:r>
@@ -1064,7 +1750,7 @@
           <w:szCs w:val="24"/>
           <w:lang w:val="sv-SE"/>
         </w:rPr>
-        <w:t>applikationen</w:t>
+        <w:t>applikation</w:t>
       </w:r>
       <w:r>
         <w:rPr>
@@ -1147,18 +1833,47 @@
           <w:szCs w:val="24"/>
           <w:lang w:val="sv-SE"/>
         </w:rPr>
-        <w:t>Jag kommer i så stor utsträckning som möjligt att använda Gruntjs</w:t>
-      </w:r>
-      <w:bookmarkStart w:id="0" w:name="_GoBack"/>
-      <w:bookmarkEnd w:id="0"/>
-      <w:r>
-        <w:rPr>
-          <w:iCs/>
-          <w:sz w:val="24"/>
-          <w:szCs w:val="24"/>
-          <w:lang w:val="sv-SE"/>
-        </w:rPr>
-        <w:t xml:space="preserve"> (en javascript task </w:t>
+        <w:t xml:space="preserve">Jag kommer i så stor utsträckning som möjligt att använda </w:t>
+      </w:r>
+      <w:proofErr w:type="spellStart"/>
+      <w:r>
+        <w:rPr>
+          <w:iCs/>
+          <w:sz w:val="24"/>
+          <w:szCs w:val="24"/>
+          <w:lang w:val="sv-SE"/>
+        </w:rPr>
+        <w:t>Gruntjs</w:t>
+      </w:r>
+      <w:proofErr w:type="spellEnd"/>
+      <w:r>
+        <w:rPr>
+          <w:iCs/>
+          <w:sz w:val="24"/>
+          <w:szCs w:val="24"/>
+          <w:lang w:val="sv-SE"/>
+        </w:rPr>
+        <w:t xml:space="preserve"> (en </w:t>
+      </w:r>
+      <w:proofErr w:type="spellStart"/>
+      <w:r>
+        <w:rPr>
+          <w:iCs/>
+          <w:sz w:val="24"/>
+          <w:szCs w:val="24"/>
+          <w:lang w:val="sv-SE"/>
+        </w:rPr>
+        <w:t>javascript</w:t>
+      </w:r>
+      <w:proofErr w:type="spellEnd"/>
+      <w:r>
+        <w:rPr>
+          <w:iCs/>
+          <w:sz w:val="24"/>
+          <w:szCs w:val="24"/>
+          <w:lang w:val="sv-SE"/>
+        </w:rPr>
+        <w:t xml:space="preserve"> task </w:t>
       </w:r>
       <w:r>
         <w:rPr>
@@ -1185,16 +1900,105 @@
           <w:szCs w:val="24"/>
           <w:lang w:val="sv-SE"/>
         </w:rPr>
-        <w:t>) som ett hjälpmedel för att köra tester. Tester kan då köras i realtid medan kod skrivs eller förändras. Testerna kommer att skrivas med hjälp av ett javascript test ramverk som heter mocha</w:t>
-      </w:r>
-      <w:r>
-        <w:rPr>
-          <w:iCs/>
-          <w:sz w:val="24"/>
-          <w:szCs w:val="24"/>
-          <w:lang w:val="sv-SE"/>
-        </w:rPr>
-        <w:t xml:space="preserve"> (visionmedia.github.io/mocha) tillsammans med ett assertion-bibliotek som heter chai (chaijs.com).</w:t>
+        <w:t>) som ett hjälpmedel för att köra tester. Tester kan då köras i realtid medan kod skrivs eller förändras. Testerna kommer att skrivas m</w:t>
+      </w:r>
+      <w:r>
+        <w:rPr>
+          <w:iCs/>
+          <w:sz w:val="24"/>
+          <w:szCs w:val="24"/>
+          <w:lang w:val="sv-SE"/>
+        </w:rPr>
+        <w:t xml:space="preserve">ed hjälp av ett </w:t>
+      </w:r>
+      <w:proofErr w:type="spellStart"/>
+      <w:r>
+        <w:rPr>
+          <w:iCs/>
+          <w:sz w:val="24"/>
+          <w:szCs w:val="24"/>
+          <w:lang w:val="sv-SE"/>
+        </w:rPr>
+        <w:t>javascript</w:t>
+      </w:r>
+      <w:proofErr w:type="spellEnd"/>
+      <w:r>
+        <w:rPr>
+          <w:iCs/>
+          <w:sz w:val="24"/>
+          <w:szCs w:val="24"/>
+          <w:lang w:val="sv-SE"/>
+        </w:rPr>
+        <w:t xml:space="preserve"> test</w:t>
+      </w:r>
+      <w:r>
+        <w:rPr>
+          <w:iCs/>
+          <w:sz w:val="24"/>
+          <w:szCs w:val="24"/>
+          <w:lang w:val="sv-SE"/>
+        </w:rPr>
+        <w:t xml:space="preserve">ramverk som heter </w:t>
+      </w:r>
+      <w:proofErr w:type="spellStart"/>
+      <w:r>
+        <w:rPr>
+          <w:iCs/>
+          <w:sz w:val="24"/>
+          <w:szCs w:val="24"/>
+          <w:lang w:val="sv-SE"/>
+        </w:rPr>
+        <w:t>mocha</w:t>
+      </w:r>
+      <w:proofErr w:type="spellEnd"/>
+      <w:r>
+        <w:rPr>
+          <w:iCs/>
+          <w:sz w:val="24"/>
+          <w:szCs w:val="24"/>
+          <w:lang w:val="sv-SE"/>
+        </w:rPr>
+        <w:t xml:space="preserve"> (visionmedia.github.io/</w:t>
+      </w:r>
+      <w:proofErr w:type="spellStart"/>
+      <w:r>
+        <w:rPr>
+          <w:iCs/>
+          <w:sz w:val="24"/>
+          <w:szCs w:val="24"/>
+          <w:lang w:val="sv-SE"/>
+        </w:rPr>
+        <w:t>mocha</w:t>
+      </w:r>
+      <w:proofErr w:type="spellEnd"/>
+      <w:r>
+        <w:rPr>
+          <w:iCs/>
+          <w:sz w:val="24"/>
+          <w:szCs w:val="24"/>
+          <w:lang w:val="sv-SE"/>
+        </w:rPr>
+        <w:t xml:space="preserve">) tillsammans med ett </w:t>
+      </w:r>
+      <w:proofErr w:type="spellStart"/>
+      <w:r>
+        <w:rPr>
+          <w:iCs/>
+          <w:sz w:val="24"/>
+          <w:szCs w:val="24"/>
+          <w:lang w:val="sv-SE"/>
+        </w:rPr>
+        <w:t>assertion</w:t>
+      </w:r>
+      <w:proofErr w:type="spellEnd"/>
+      <w:r>
+        <w:rPr>
+          <w:iCs/>
+          <w:sz w:val="24"/>
+          <w:szCs w:val="24"/>
+          <w:lang w:val="sv-SE"/>
+        </w:rPr>
+        <w:t>-bibliotek som heter chai (chaijs.com).</w:t>
       </w:r>
     </w:p>
     <w:p>
@@ -1261,9 +2065,12 @@
           <w:numId w:val="8"/>
         </w:numPr>
         <w:rPr>
+          <w:rStyle w:val="Hyperlnk"/>
           <w:b/>
-          <w:sz w:val="24"/>
-          <w:szCs w:val="24"/>
+          <w:color w:val="auto"/>
+          <w:sz w:val="24"/>
+          <w:szCs w:val="24"/>
+          <w:u w:val="none"/>
           <w:lang w:val="sv-SE"/>
         </w:rPr>
       </w:pPr>
@@ -1281,25 +2088,97 @@
     </w:p>
     <w:p>
       <w:pPr>
-        <w:pStyle w:val="Liststycke"/>
+        <w:ind w:left="360"/>
         <w:rPr>
           <w:b/>
           <w:sz w:val="24"/>
           <w:szCs w:val="24"/>
-          <w:lang w:val="sv-SE"/>
-        </w:rPr>
-      </w:pPr>
-    </w:p>
-    <w:p>
-      <w:pPr>
-        <w:pStyle w:val="Liststycke"/>
+          <w:u w:val="single"/>
+          <w:lang w:val="sv-SE"/>
+        </w:rPr>
+      </w:pPr>
+      <w:r>
         <w:rPr>
           <w:b/>
           <w:sz w:val="24"/>
           <w:szCs w:val="24"/>
-          <w:lang w:val="sv-SE"/>
-        </w:rPr>
-      </w:pPr>
+          <w:u w:val="single"/>
+          <w:lang w:val="sv-SE"/>
+        </w:rPr>
+        <w:t>Server</w:t>
+      </w:r>
+    </w:p>
+    <w:p>
+      <w:pPr>
+        <w:ind w:left="360"/>
+        <w:rPr>
+          <w:sz w:val="24"/>
+          <w:szCs w:val="24"/>
+          <w:lang w:val="sv-SE"/>
+        </w:rPr>
+      </w:pPr>
+      <w:r>
+        <w:rPr>
+          <w:sz w:val="24"/>
+          <w:szCs w:val="24"/>
+          <w:lang w:val="sv-SE"/>
+        </w:rPr>
+        <w:t xml:space="preserve">Tekniker på serversidan kommer att bestå av </w:t>
+      </w:r>
+      <w:proofErr w:type="spellStart"/>
+      <w:r>
+        <w:rPr>
+          <w:sz w:val="24"/>
+          <w:szCs w:val="24"/>
+          <w:lang w:val="sv-SE"/>
+        </w:rPr>
+        <w:t>nodejs</w:t>
+      </w:r>
+      <w:proofErr w:type="spellEnd"/>
+      <w:r>
+        <w:rPr>
+          <w:sz w:val="24"/>
+          <w:szCs w:val="24"/>
+          <w:lang w:val="sv-SE"/>
+        </w:rPr>
+        <w:t xml:space="preserve"> server tillsammans med </w:t>
+      </w:r>
+      <w:proofErr w:type="spellStart"/>
+      <w:r>
+        <w:rPr>
+          <w:sz w:val="24"/>
+          <w:szCs w:val="24"/>
+          <w:lang w:val="sv-SE"/>
+        </w:rPr>
+        <w:t>MongoDB</w:t>
+      </w:r>
+      <w:proofErr w:type="spellEnd"/>
+      <w:r>
+        <w:rPr>
+          <w:sz w:val="24"/>
+          <w:szCs w:val="24"/>
+          <w:lang w:val="sv-SE"/>
+        </w:rPr>
+        <w:t xml:space="preserve">. </w:t>
+      </w:r>
+      <w:proofErr w:type="spellStart"/>
+      <w:r>
+        <w:rPr>
+          <w:sz w:val="24"/>
+          <w:szCs w:val="24"/>
+          <w:lang w:val="sv-SE"/>
+        </w:rPr>
+        <w:t>Backboneapplikationen</w:t>
+      </w:r>
+      <w:proofErr w:type="spellEnd"/>
+      <w:r>
+        <w:rPr>
+          <w:sz w:val="24"/>
+          <w:szCs w:val="24"/>
+          <w:lang w:val="sv-SE"/>
+        </w:rPr>
+        <w:t xml:space="preserve"> kommer att kommunicera med servern via ett REST API.</w:t>
+      </w:r>
     </w:p>
     <w:p>
       <w:pPr>
@@ -3028,7 +3907,7 @@
 </file>
 
 <file path=customXml/itemProps1.xml><?xml version="1.0" encoding="utf-8"?>
-<ds:datastoreItem xmlns:ds="http://schemas.openxmlformats.org/officeDocument/2006/customXml" ds:itemID="{ACD67813-7673-4279-8C81-71AB3BB5D25D}">
+<ds:datastoreItem xmlns:ds="http://schemas.openxmlformats.org/officeDocument/2006/customXml" ds:itemID="{7F88879F-8701-44A9-8118-F2A008680538}">
   <ds:schemaRefs>
     <ds:schemaRef ds:uri="http://schemas.openxmlformats.org/officeDocument/2006/bibliography"/>
   </ds:schemaRefs>

</xml_diff>